<commit_message>
Små endringer i den tyske siden.
</commit_message>
<xml_diff>
--- a/tekst-gamliser.docx
+++ b/tekst-gamliser.docx
@@ -4,10 +4,15 @@
   <w:body>
     <w:p>
       <w:pPr>
-        <w:pStyle w:val="Heading1"/>
+        <w:rPr>
+          <w:rFonts w:ascii="Geneva" w:hAnsi="Geneva"/>
+        </w:rPr>
       </w:pPr>
       <w:r>
-        <w:t>Mat og drikke</w:t>
+        <w:rPr>
+          <w:rFonts w:ascii="Geneva" w:hAnsi="Geneva"/>
+        </w:rPr>
+        <w:t>Liebe Julia und Christian!</w:t>
       </w:r>
     </w:p>
     <w:p>
@@ -16,19 +21,38 @@
           <w:rFonts w:ascii="Geneva" w:hAnsi="Geneva"/>
         </w:rPr>
       </w:pPr>
+    </w:p>
+    <w:p>
+      <w:pPr>
+        <w:rPr>
+          <w:rFonts w:ascii="Geneva" w:hAnsi="Geneva"/>
+        </w:rPr>
+      </w:pPr>
       <w:r>
         <w:rPr>
           <w:rFonts w:ascii="Geneva" w:hAnsi="Geneva"/>
         </w:rPr>
-        <w:t>Det serveres helgrillet lam med tilbehør.</w:t>
+        <w:t>Wir möchten Euch zu unserer Hochzeit am 24. August 2013 ganz herzlich einladen</w:t>
       </w:r>
     </w:p>
     <w:p>
       <w:pPr>
-        <w:pStyle w:val="Heading1"/>
+        <w:rPr>
+          <w:rFonts w:ascii="Geneva" w:hAnsi="Geneva"/>
+        </w:rPr>
+      </w:pPr>
+    </w:p>
+    <w:p>
+      <w:pPr>
+        <w:rPr>
+          <w:rFonts w:ascii="Geneva" w:hAnsi="Geneva"/>
+        </w:rPr>
       </w:pPr>
       <w:r>
-        <w:t>Tidsplan</w:t>
+        <w:rPr>
+          <w:rFonts w:ascii="Geneva" w:hAnsi="Geneva"/>
+        </w:rPr>
+        <w:t>Um 14.30 Uhr werden wir uns den Bund fürs Leben in Mortensrud Kirche schließen</w:t>
       </w:r>
     </w:p>
     <w:p>
@@ -37,23 +61,58 @@
           <w:rFonts w:ascii="Geneva" w:hAnsi="Geneva"/>
         </w:rPr>
       </w:pPr>
+    </w:p>
+    <w:p>
+      <w:pPr>
+        <w:rPr>
+          <w:rFonts w:ascii="Geneva" w:hAnsi="Geneva"/>
+        </w:rPr>
+      </w:pPr>
       <w:r>
         <w:rPr>
-          <w:rStyle w:val="IntenseEmphasis"/>
-        </w:rPr>
-        <w:t>kl. 14.30</w:t>
+          <w:rFonts w:ascii="Geneva" w:hAnsi="Geneva"/>
+        </w:rPr>
+        <w:t>Gleich nach der Trauung ist der Empfang auf der Miles-Dachterrasse bei Bislett Stadion, wo auch ab 18.30 Uhr Essen und Feiern stattfinden wird</w:t>
       </w:r>
+    </w:p>
+    <w:p>
+      <w:pPr>
+        <w:rPr>
+          <w:rFonts w:ascii="Geneva" w:hAnsi="Geneva"/>
+        </w:rPr>
+      </w:pPr>
+    </w:p>
+    <w:p>
+      <w:pPr>
+        <w:rPr>
+          <w:rFonts w:ascii="Geneva" w:hAnsi="Geneva"/>
+        </w:rPr>
+      </w:pPr>
       <w:r>
         <w:rPr>
-          <w:rStyle w:val="IntenseEmphasis"/>
-        </w:rPr>
-        <w:t xml:space="preserve"> </w:t>
+          <w:rFonts w:ascii="Geneva" w:hAnsi="Geneva"/>
+        </w:rPr>
+        <w:t>Adresse: Bislettgata 4, 0170 Oslo</w:t>
       </w:r>
+    </w:p>
+    <w:p>
+      <w:pPr>
+        <w:rPr>
+          <w:rFonts w:ascii="Geneva" w:hAnsi="Geneva"/>
+        </w:rPr>
+      </w:pPr>
+    </w:p>
+    <w:p>
+      <w:pPr>
+        <w:rPr>
+          <w:rFonts w:ascii="Geneva" w:hAnsi="Geneva"/>
+        </w:rPr>
+      </w:pPr>
       <w:r>
         <w:rPr>
           <w:rFonts w:ascii="Geneva" w:hAnsi="Geneva"/>
         </w:rPr>
-        <w:t>Vielse i Mortensrud Kirke</w:t>
+        <w:t>Dresscode: Cocktail</w:t>
       </w:r>
     </w:p>
     <w:p>
@@ -62,23 +121,51 @@
           <w:rFonts w:ascii="Geneva" w:hAnsi="Geneva"/>
         </w:rPr>
       </w:pPr>
+    </w:p>
+    <w:p>
+      <w:pPr>
+        <w:rPr>
+          <w:rFonts w:ascii="Geneva" w:hAnsi="Geneva"/>
+        </w:rPr>
+      </w:pPr>
       <w:r>
         <w:rPr>
           <w:rFonts w:ascii="Geneva" w:hAnsi="Geneva"/>
         </w:rPr>
-        <w:t xml:space="preserve">fra ca. </w:t>
+        <w:t xml:space="preserve">Weitere Informationen gibt es auf </w:t>
       </w:r>
+    </w:p>
+    <w:p>
+      <w:pPr>
+        <w:rPr>
+          <w:rFonts w:ascii="Geneva" w:hAnsi="Geneva"/>
+        </w:rPr>
+      </w:pPr>
       <w:r>
         <w:rPr>
-          <w:rStyle w:val="IntenseEmphasis"/>
-        </w:rPr>
-        <w:t>kl. 16.00</w:t>
+          <w:rFonts w:ascii="Geneva" w:hAnsi="Geneva"/>
+        </w:rPr>
+        <w:t>bryllup.fagerliearonsen.com</w:t>
       </w:r>
+    </w:p>
+    <w:p>
+      <w:pPr>
+        <w:rPr>
+          <w:rFonts w:ascii="Geneva" w:hAnsi="Geneva"/>
+        </w:rPr>
+      </w:pPr>
+    </w:p>
+    <w:p>
+      <w:pPr>
+        <w:rPr>
+          <w:rFonts w:ascii="Geneva" w:hAnsi="Geneva"/>
+        </w:rPr>
+      </w:pPr>
       <w:r>
         <w:rPr>
           <w:rFonts w:ascii="Geneva" w:hAnsi="Geneva"/>
         </w:rPr>
-        <w:t xml:space="preserve"> Mottakelse på Miles-terrassen. Det vil bli servert sprudlevann og snacks.</w:t>
+        <w:t>Bitte sagt uns bis zum 15. Juni Bescheid, ob Ihr kommen könnt.</w:t>
       </w:r>
     </w:p>
     <w:p>
@@ -89,294 +176,19 @@
       </w:pPr>
       <w:r>
         <w:rPr>
-          <w:rStyle w:val="IntenseEmphasis"/>
-        </w:rPr>
-        <w:t>kl. 18.30</w:t>
-      </w:r>
-      <w:r>
-        <w:rPr>
-          <w:rFonts w:ascii="Geneva" w:hAnsi="Geneva"/>
-        </w:rPr>
-        <w:t xml:space="preserve"> Mat + fest</w:t>
-      </w:r>
-    </w:p>
-    <w:p>
-      <w:pPr>
-        <w:pStyle w:val="Heading1"/>
-      </w:pPr>
-      <w:r>
-        <w:t>Overnatting</w:t>
-      </w:r>
-    </w:p>
-    <w:p>
-      <w:pPr>
-        <w:rPr>
-          <w:rFonts w:ascii="Geneva" w:hAnsi="Geneva"/>
-        </w:rPr>
-      </w:pPr>
-      <w:r>
-        <w:rPr>
-          <w:rFonts w:ascii="Geneva" w:hAnsi="Geneva"/>
-        </w:rPr>
-        <w:t>Brudeparet skal overnatte på Radisson Blu Hotell ved Holbergsplass. Det er ca. 10 min gange fra festen.</w:t>
-      </w:r>
-    </w:p>
-    <w:p>
-      <w:pPr>
-        <w:rPr>
-          <w:rFonts w:ascii="Geneva" w:hAnsi="Geneva"/>
-        </w:rPr>
-      </w:pPr>
-      <w:r>
-        <w:rPr>
-          <w:rFonts w:ascii="Geneva" w:hAnsi="Geneva"/>
-        </w:rPr>
-        <w:t>Det finnes også mange andre alternative hotell i nærheten.</w:t>
-      </w:r>
-    </w:p>
-    <w:p>
-      <w:pPr>
-        <w:pStyle w:val="Heading1"/>
-      </w:pPr>
-      <w:r>
-        <w:t>Ønskeliste</w:t>
-      </w:r>
-    </w:p>
-    <w:p>
-      <w:pPr>
-        <w:rPr>
-          <w:rFonts w:ascii="Geneva" w:hAnsi="Geneva"/>
-        </w:rPr>
-      </w:pPr>
-      <w:r>
-        <w:rPr>
-          <w:rFonts w:ascii="Geneva" w:hAnsi="Geneva"/>
-        </w:rPr>
-        <w:t>Vi ønsker oss først og fremst pengegaver til vår bryllupsreise.</w:t>
-      </w:r>
-    </w:p>
-    <w:p>
-      <w:pPr>
-        <w:rPr>
-          <w:rFonts w:ascii="Geneva" w:hAnsi="Geneva"/>
-        </w:rPr>
-      </w:pPr>
-    </w:p>
-    <w:p>
-      <w:pPr>
-        <w:rPr>
-          <w:rFonts w:ascii="Geneva" w:hAnsi="Geneva"/>
-        </w:rPr>
-      </w:pPr>
-    </w:p>
-    <w:p>
-      <w:pPr>
-        <w:pStyle w:val="Heading1"/>
-      </w:pPr>
-      <w:r>
-        <w:lastRenderedPageBreak/>
-        <w:t>Adresser</w:t>
-      </w:r>
-    </w:p>
-    <w:p>
-      <w:pPr>
-        <w:pStyle w:val="Heading2"/>
-        <w:rPr>
-          <w:rStyle w:val="SubtleEmphasis"/>
-        </w:rPr>
-      </w:pPr>
-      <w:r>
-        <w:rPr>
-          <w:rStyle w:val="SubtleEmphasis"/>
-        </w:rPr>
-        <w:t>Vielse</w:t>
-      </w:r>
-    </w:p>
-    <w:p>
-      <w:pPr>
-        <w:pStyle w:val="Heading2"/>
-      </w:pPr>
-      <w:r>
-        <w:t>Mortensrud Kirke</w:t>
-      </w:r>
-    </w:p>
-    <w:p>
-      <w:pPr>
-        <w:rPr>
-          <w:rFonts w:ascii="Geneva" w:hAnsi="Geneva"/>
-        </w:rPr>
-      </w:pPr>
-      <w:r>
-        <w:rPr>
-          <w:rFonts w:ascii="Geneva" w:hAnsi="Geneva"/>
-        </w:rPr>
-        <w:t>Helga Vaneks Vei 15</w:t>
-      </w:r>
-    </w:p>
-    <w:p>
-      <w:pPr>
-        <w:rPr>
-          <w:rFonts w:ascii="Geneva" w:hAnsi="Geneva"/>
-        </w:rPr>
-      </w:pPr>
-      <w:r>
-        <w:rPr>
-          <w:rFonts w:ascii="Geneva" w:hAnsi="Geneva"/>
-        </w:rPr>
-        <w:t>1281 Oslo</w:t>
-      </w:r>
-    </w:p>
-    <w:p>
-      <w:pPr>
-        <w:pStyle w:val="Heading2"/>
-        <w:rPr>
-          <w:rStyle w:val="SubtleEmphasis"/>
-        </w:rPr>
-      </w:pPr>
-      <w:r>
-        <w:rPr>
-          <w:rStyle w:val="SubtleEmphasis"/>
-        </w:rPr>
-        <w:t>Fest</w:t>
-      </w:r>
-    </w:p>
-    <w:p>
-      <w:pPr>
-        <w:pStyle w:val="Heading2"/>
-      </w:pPr>
-      <w:r>
-        <w:t>Miles Oslo AS</w:t>
-      </w:r>
-    </w:p>
-    <w:p>
-      <w:pPr>
-        <w:rPr>
-          <w:rFonts w:ascii="Geneva" w:hAnsi="Geneva"/>
-        </w:rPr>
-      </w:pPr>
-      <w:r>
-        <w:rPr>
-          <w:rFonts w:ascii="Geneva" w:hAnsi="Geneva"/>
-        </w:rPr>
-        <w:t>Bislettgata 4</w:t>
-      </w:r>
-    </w:p>
-    <w:p>
-      <w:pPr>
-        <w:rPr>
-          <w:rFonts w:ascii="Geneva" w:hAnsi="Geneva"/>
-        </w:rPr>
-      </w:pPr>
-      <w:r>
-        <w:rPr>
-          <w:rFonts w:ascii="Geneva" w:hAnsi="Geneva"/>
-        </w:rPr>
-        <w:t xml:space="preserve">0170 Oslo </w:t>
-      </w:r>
-    </w:p>
-    <w:p>
-      <w:pPr>
-        <w:pStyle w:val="Heading2"/>
-        <w:rPr>
-          <w:rStyle w:val="SubtleEmphasis"/>
-        </w:rPr>
-      </w:pPr>
-      <w:r>
-        <w:rPr>
-          <w:rStyle w:val="SubtleEmphasis"/>
-        </w:rPr>
-        <w:t>Parkeringshus</w:t>
-      </w:r>
-    </w:p>
-    <w:p>
-      <w:pPr>
-        <w:pStyle w:val="Heading2"/>
-      </w:pPr>
-      <w:r>
-        <w:t>Europark Sentrum P-Hus</w:t>
-      </w:r>
-    </w:p>
-    <w:p>
-      <w:pPr>
-        <w:rPr>
-          <w:rFonts w:ascii="Geneva" w:hAnsi="Geneva"/>
-        </w:rPr>
-      </w:pPr>
-      <w:r>
-        <w:rPr>
-          <w:rFonts w:ascii="Geneva" w:hAnsi="Geneva"/>
-        </w:rPr>
-        <w:t>C.J. Hambros plass 1</w:t>
-      </w:r>
-    </w:p>
-    <w:p>
-      <w:pPr>
-        <w:rPr>
-          <w:rFonts w:ascii="Geneva" w:hAnsi="Geneva"/>
-        </w:rPr>
-      </w:pPr>
-      <w:r>
-        <w:rPr>
-          <w:rFonts w:ascii="Geneva" w:hAnsi="Geneva"/>
-        </w:rPr>
-        <w:t>0164 Oslo</w:t>
-      </w:r>
-    </w:p>
-    <w:p>
-      <w:pPr>
-        <w:pStyle w:val="Heading2"/>
-        <w:rPr>
-          <w:rStyle w:val="SubtleEmphasis"/>
-        </w:rPr>
-      </w:pPr>
-      <w:r>
-        <w:rPr>
-          <w:rStyle w:val="SubtleEmphasis"/>
-        </w:rPr>
-        <w:t>Overnatting</w:t>
-      </w:r>
-    </w:p>
-    <w:p>
-      <w:pPr>
-        <w:pStyle w:val="Heading2"/>
-      </w:pPr>
-      <w:r>
-        <w:t>Radisson Blu Scandinavia Hotel Oslo</w:t>
-      </w:r>
-    </w:p>
-    <w:p>
-      <w:pPr>
-        <w:rPr>
-          <w:rFonts w:ascii="Geneva" w:hAnsi="Geneva"/>
-        </w:rPr>
-      </w:pPr>
-      <w:r>
-        <w:rPr>
-          <w:rFonts w:ascii="Geneva" w:hAnsi="Geneva"/>
-        </w:rPr>
-        <w:t>Holbergsgate</w:t>
+          <w:rFonts w:ascii="Geneva" w:hAnsi="Geneva"/>
+        </w:rPr>
+        <w:t>Tel. +47 922 50 433, E-Mail: bryllup@fagerliearonsen.com</w:t>
       </w:r>
       <w:bookmarkStart w:id="0" w:name="_GoBack"/>
       <w:bookmarkEnd w:id="0"/>
-      <w:r>
-        <w:rPr>
-          <w:rFonts w:ascii="Geneva" w:hAnsi="Geneva"/>
-        </w:rPr>
-        <w:t xml:space="preserve"> 30</w:t>
-      </w:r>
-    </w:p>
-    <w:p>
-      <w:pPr>
-        <w:rPr>
-          <w:rFonts w:ascii="Geneva" w:hAnsi="Geneva"/>
-        </w:rPr>
-      </w:pPr>
-      <w:r>
-        <w:rPr>
-          <w:rFonts w:ascii="Geneva" w:hAnsi="Geneva"/>
-        </w:rPr>
-        <w:t>0166 Oslo</w:t>
-      </w:r>
+    </w:p>
+    <w:p>
+      <w:pPr>
+        <w:rPr>
+          <w:rFonts w:ascii="Geneva" w:hAnsi="Geneva"/>
+        </w:rPr>
+      </w:pPr>
     </w:p>
     <w:sectPr>
       <w:pgSz w:w="11900" w:h="16840"/>

</xml_diff>